<commit_message>
updated tuesday questions and solutions
</commit_message>
<xml_diff>
--- a/week-06/day3solutions.docx
+++ b/week-06/day3solutions.docx
@@ -97,6 +97,7 @@
           <w:lang w:val="en-GB"/>
         </w:rPr>
       </w:pPr>
+      <w:proofErr w:type="gramStart"/>
       <w:r>
         <w:rPr>
           <w:rFonts w:ascii="Consolas" w:hAnsi="Consolas" w:cs="Courier"/>
@@ -127,6 +128,7 @@
         </w:rPr>
         <w:t>log</w:t>
       </w:r>
+      <w:proofErr w:type="gramEnd"/>
       <w:r>
         <w:rPr>
           <w:rFonts w:ascii="Consolas" w:hAnsi="Consolas" w:cs="Courier"/>
@@ -357,15 +359,27 @@
           <w:lang w:val="en-GB"/>
         </w:rPr>
       </w:pPr>
-      <w:r>
-        <w:rPr>
-          <w:rFonts w:ascii="Consolas" w:hAnsi="Consolas" w:cs="Courier"/>
-          <w:color w:val="333333"/>
-          <w:sz w:val="20"/>
-          <w:szCs w:val="20"/>
-          <w:lang w:val="en-GB"/>
-        </w:rPr>
-        <w:t>Falsy conditions.</w:t>
+      <w:proofErr w:type="spellStart"/>
+      <w:r>
+        <w:rPr>
+          <w:rFonts w:ascii="Consolas" w:hAnsi="Consolas" w:cs="Courier"/>
+          <w:color w:val="333333"/>
+          <w:sz w:val="20"/>
+          <w:szCs w:val="20"/>
+          <w:lang w:val="en-GB"/>
+        </w:rPr>
+        <w:t>Falsy</w:t>
+      </w:r>
+      <w:proofErr w:type="spellEnd"/>
+      <w:r>
+        <w:rPr>
+          <w:rFonts w:ascii="Consolas" w:hAnsi="Consolas" w:cs="Courier"/>
+          <w:color w:val="333333"/>
+          <w:sz w:val="20"/>
+          <w:szCs w:val="20"/>
+          <w:lang w:val="en-GB"/>
+        </w:rPr>
+        <w:t xml:space="preserve"> conditions.</w:t>
       </w:r>
     </w:p>
     <w:p>
@@ -503,6 +517,7 @@
           <w:lang w:val="en-GB"/>
         </w:rPr>
       </w:pPr>
+      <w:proofErr w:type="gramStart"/>
       <w:r>
         <w:rPr>
           <w:rFonts w:ascii="Consolas" w:hAnsi="Consolas" w:cs="Courier"/>
@@ -533,6 +548,7 @@
         </w:rPr>
         <w:t>log</w:t>
       </w:r>
+      <w:proofErr w:type="gramEnd"/>
       <w:r>
         <w:rPr>
           <w:rFonts w:ascii="Consolas" w:hAnsi="Consolas" w:cs="Courier"/>
@@ -673,6 +689,7 @@
           <w:lang w:val="en-GB"/>
         </w:rPr>
       </w:pPr>
+      <w:proofErr w:type="gramStart"/>
       <w:r>
         <w:rPr>
           <w:rFonts w:ascii="Consolas" w:hAnsi="Consolas" w:cs="Courier"/>
@@ -703,6 +720,7 @@
         </w:rPr>
         <w:t>log</w:t>
       </w:r>
+      <w:proofErr w:type="gramEnd"/>
       <w:r>
         <w:rPr>
           <w:rFonts w:ascii="Consolas" w:hAnsi="Consolas" w:cs="Courier"/>
@@ -863,6 +881,7 @@
         </w:rPr>
         <w:t xml:space="preserve"> </w:t>
       </w:r>
+      <w:proofErr w:type="gramStart"/>
       <w:r>
         <w:rPr>
           <w:rFonts w:ascii="Consolas" w:hAnsi="Consolas" w:cs="Courier"/>
@@ -893,6 +912,7 @@
         </w:rPr>
         <w:t>log</w:t>
       </w:r>
+      <w:proofErr w:type="gramEnd"/>
       <w:r>
         <w:rPr>
           <w:rFonts w:ascii="Consolas" w:hAnsi="Consolas" w:cs="Courier"/>
@@ -1043,6 +1063,7 @@
           <w:lang w:val="en-GB"/>
         </w:rPr>
       </w:pPr>
+      <w:proofErr w:type="gramStart"/>
       <w:r>
         <w:rPr>
           <w:rFonts w:ascii="Consolas" w:hAnsi="Consolas" w:cs="Courier"/>
@@ -1073,6 +1094,7 @@
         </w:rPr>
         <w:t>log</w:t>
       </w:r>
+      <w:proofErr w:type="gramEnd"/>
       <w:r>
         <w:rPr>
           <w:rFonts w:ascii="Consolas" w:hAnsi="Consolas" w:cs="Courier"/>
@@ -1223,6 +1245,7 @@
           <w:lang w:val="en-GB"/>
         </w:rPr>
       </w:pPr>
+      <w:proofErr w:type="gramStart"/>
       <w:r>
         <w:rPr>
           <w:rFonts w:ascii="Consolas" w:hAnsi="Consolas" w:cs="Courier"/>
@@ -1253,6 +1276,7 @@
         </w:rPr>
         <w:t>log</w:t>
       </w:r>
+      <w:proofErr w:type="gramEnd"/>
       <w:r>
         <w:rPr>
           <w:rFonts w:ascii="Consolas" w:hAnsi="Consolas" w:cs="Courier"/>
@@ -1393,6 +1417,7 @@
           <w:lang w:val="en-GB"/>
         </w:rPr>
       </w:pPr>
+      <w:proofErr w:type="gramStart"/>
       <w:r>
         <w:rPr>
           <w:rFonts w:ascii="Consolas" w:hAnsi="Consolas" w:cs="Courier"/>
@@ -1423,6 +1448,7 @@
         </w:rPr>
         <w:t>log</w:t>
       </w:r>
+      <w:proofErr w:type="gramEnd"/>
       <w:r>
         <w:rPr>
           <w:rFonts w:ascii="Consolas" w:hAnsi="Consolas" w:cs="Courier"/>
@@ -1739,6 +1765,7 @@
           <w:lang w:val="en-GB"/>
         </w:rPr>
       </w:pPr>
+      <w:proofErr w:type="spellStart"/>
       <w:r>
         <w:rPr>
           <w:rFonts w:ascii="Consolas" w:eastAsia="Times New Roman" w:hAnsi="Consolas" w:cs="Times New Roman"/>
@@ -1749,6 +1776,7 @@
         </w:rPr>
         <w:t>NaN</w:t>
       </w:r>
+      <w:proofErr w:type="spellEnd"/>
     </w:p>
     <w:p>
       <w:pPr>
@@ -1885,6 +1913,7 @@
         </w:rPr>
         <w:t>(</w:t>
       </w:r>
+      <w:proofErr w:type="gramStart"/>
       <w:r>
         <w:rPr>
           <w:rFonts w:ascii="Consolas" w:hAnsi="Consolas" w:cs="Courier"/>
@@ -1895,6 +1924,7 @@
         </w:rPr>
         <w:t>function</w:t>
       </w:r>
+      <w:proofErr w:type="gramEnd"/>
       <w:r>
         <w:rPr>
           <w:rFonts w:ascii="Consolas" w:hAnsi="Consolas" w:cs="Courier"/>
@@ -2211,7 +2241,16 @@
           <w:color w:val="333333"/>
           <w:lang w:val="en-GB"/>
         </w:rPr>
-        <w:t>What's the difference between </w:t>
+        <w:t xml:space="preserve">What's the difference </w:t>
+      </w:r>
+      <w:proofErr w:type="gramStart"/>
+      <w:r>
+        <w:rPr>
+          <w:rFonts w:ascii="Helvetica Neue" w:hAnsi="Helvetica Neue" w:cs="Times New Roman"/>
+          <w:color w:val="333333"/>
+          <w:lang w:val="en-GB"/>
+        </w:rPr>
+        <w:t>between </w:t>
       </w:r>
       <w:r>
         <w:rPr>
@@ -2223,6 +2262,7 @@
         </w:rPr>
         <w:t>.call</w:t>
       </w:r>
+      <w:proofErr w:type="gramEnd"/>
       <w:r>
         <w:rPr>
           <w:rFonts w:ascii="Helvetica Neue" w:hAnsi="Helvetica Neue" w:cs="Times New Roman"/>
@@ -2265,7 +2305,25 @@
           <w:color w:val="333333"/>
           <w:lang w:val="en-GB"/>
         </w:rPr>
-        <w:t>Function a(num1, num2, num3){</w:t>
+        <w:t xml:space="preserve">Function </w:t>
+      </w:r>
+      <w:proofErr w:type="gramStart"/>
+      <w:r>
+        <w:rPr>
+          <w:rFonts w:ascii="Helvetica Neue" w:hAnsi="Helvetica Neue" w:cs="Times New Roman"/>
+          <w:color w:val="333333"/>
+          <w:lang w:val="en-GB"/>
+        </w:rPr>
+        <w:t>a(</w:t>
+      </w:r>
+      <w:proofErr w:type="gramEnd"/>
+      <w:r>
+        <w:rPr>
+          <w:rFonts w:ascii="Helvetica Neue" w:hAnsi="Helvetica Neue" w:cs="Times New Roman"/>
+          <w:color w:val="333333"/>
+          <w:lang w:val="en-GB"/>
+        </w:rPr>
+        <w:t>num1, num2, num3){</w:t>
       </w:r>
     </w:p>
     <w:p>
@@ -2295,13 +2353,23 @@
           <w:lang w:val="en-GB"/>
         </w:rPr>
       </w:pPr>
-      <w:r>
-        <w:rPr>
-          <w:rFonts w:ascii="Helvetica Neue" w:hAnsi="Helvetica Neue" w:cs="Times New Roman"/>
-          <w:color w:val="333333"/>
-          <w:lang w:val="en-GB"/>
-        </w:rPr>
-        <w:t>Var b=2</w:t>
+      <w:proofErr w:type="spellStart"/>
+      <w:r>
+        <w:rPr>
+          <w:rFonts w:ascii="Helvetica Neue" w:hAnsi="Helvetica Neue" w:cs="Times New Roman"/>
+          <w:color w:val="333333"/>
+          <w:lang w:val="en-GB"/>
+        </w:rPr>
+        <w:t>Var</w:t>
+      </w:r>
+      <w:proofErr w:type="spellEnd"/>
+      <w:r>
+        <w:rPr>
+          <w:rFonts w:ascii="Helvetica Neue" w:hAnsi="Helvetica Neue" w:cs="Times New Roman"/>
+          <w:color w:val="333333"/>
+          <w:lang w:val="en-GB"/>
+        </w:rPr>
+        <w:t xml:space="preserve"> b=2</w:t>
       </w:r>
     </w:p>
     <w:p>
@@ -2313,6 +2381,7 @@
           <w:lang w:val="en-GB"/>
         </w:rPr>
       </w:pPr>
+      <w:proofErr w:type="spellStart"/>
       <w:r>
         <w:rPr>
           <w:rFonts w:ascii="Helvetica Neue" w:hAnsi="Helvetica Neue" w:cs="Times New Roman"/>
@@ -2320,7 +2389,44 @@
           <w:lang w:val="en-GB"/>
         </w:rPr>
         <w:lastRenderedPageBreak/>
-        <w:t>Var result=a.call(b,10,20,30);</w:t>
+        <w:t>Var</w:t>
+      </w:r>
+      <w:proofErr w:type="spellEnd"/>
+      <w:r>
+        <w:rPr>
+          <w:rFonts w:ascii="Helvetica Neue" w:hAnsi="Helvetica Neue" w:cs="Times New Roman"/>
+          <w:color w:val="333333"/>
+          <w:lang w:val="en-GB"/>
+        </w:rPr>
+        <w:t xml:space="preserve"> result=</w:t>
+      </w:r>
+      <w:proofErr w:type="spellStart"/>
+      <w:proofErr w:type="gramStart"/>
+      <w:r>
+        <w:rPr>
+          <w:rFonts w:ascii="Helvetica Neue" w:hAnsi="Helvetica Neue" w:cs="Times New Roman"/>
+          <w:color w:val="333333"/>
+          <w:lang w:val="en-GB"/>
+        </w:rPr>
+        <w:t>a.call</w:t>
+      </w:r>
+      <w:proofErr w:type="spellEnd"/>
+      <w:r>
+        <w:rPr>
+          <w:rFonts w:ascii="Helvetica Neue" w:hAnsi="Helvetica Neue" w:cs="Times New Roman"/>
+          <w:color w:val="333333"/>
+          <w:lang w:val="en-GB"/>
+        </w:rPr>
+        <w:t>(</w:t>
+      </w:r>
+      <w:proofErr w:type="gramEnd"/>
+      <w:r>
+        <w:rPr>
+          <w:rFonts w:ascii="Helvetica Neue" w:hAnsi="Helvetica Neue" w:cs="Times New Roman"/>
+          <w:color w:val="333333"/>
+          <w:lang w:val="en-GB"/>
+        </w:rPr>
+        <w:t>b,10,20,30);</w:t>
       </w:r>
     </w:p>
     <w:p>
@@ -2332,13 +2438,23 @@
           <w:lang w:val="en-GB"/>
         </w:rPr>
       </w:pPr>
-      <w:r>
-        <w:rPr>
-          <w:rFonts w:ascii="Helvetica Neue" w:hAnsi="Helvetica Neue" w:cs="Times New Roman"/>
-          <w:color w:val="333333"/>
-          <w:lang w:val="en-GB"/>
-        </w:rPr>
-        <w:t>Console.log(result);</w:t>
+      <w:proofErr w:type="gramStart"/>
+      <w:r>
+        <w:rPr>
+          <w:rFonts w:ascii="Helvetica Neue" w:hAnsi="Helvetica Neue" w:cs="Times New Roman"/>
+          <w:color w:val="333333"/>
+          <w:lang w:val="en-GB"/>
+        </w:rPr>
+        <w:t>Console.log(</w:t>
+      </w:r>
+      <w:proofErr w:type="gramEnd"/>
+      <w:r>
+        <w:rPr>
+          <w:rFonts w:ascii="Helvetica Neue" w:hAnsi="Helvetica Neue" w:cs="Times New Roman"/>
+          <w:color w:val="333333"/>
+          <w:lang w:val="en-GB"/>
+        </w:rPr>
+        <w:t>result);</w:t>
       </w:r>
     </w:p>
     <w:p>
@@ -2360,13 +2476,23 @@
           <w:lang w:val="en-GB"/>
         </w:rPr>
       </w:pPr>
-      <w:r>
-        <w:rPr>
-          <w:rFonts w:ascii="Helvetica Neue" w:hAnsi="Helvetica Neue" w:cs="Times New Roman"/>
-          <w:color w:val="333333"/>
-          <w:lang w:val="en-GB"/>
-        </w:rPr>
-        <w:t>.call (uses the piece you want to have the value of ‘this’ as first parameter and arguments after that.</w:t>
+      <w:proofErr w:type="gramStart"/>
+      <w:r>
+        <w:rPr>
+          <w:rFonts w:ascii="Helvetica Neue" w:hAnsi="Helvetica Neue" w:cs="Times New Roman"/>
+          <w:color w:val="333333"/>
+          <w:lang w:val="en-GB"/>
+        </w:rPr>
+        <w:t>.call</w:t>
+      </w:r>
+      <w:proofErr w:type="gramEnd"/>
+      <w:r>
+        <w:rPr>
+          <w:rFonts w:ascii="Helvetica Neue" w:hAnsi="Helvetica Neue" w:cs="Times New Roman"/>
+          <w:color w:val="333333"/>
+          <w:lang w:val="en-GB"/>
+        </w:rPr>
+        <w:t xml:space="preserve"> (uses the piece you want to have the value of ‘this’ as first parameter and arguments after that.</w:t>
       </w:r>
       <w:r>
         <w:rPr>
@@ -2387,6 +2513,7 @@
           <w:lang w:val="en-GB"/>
         </w:rPr>
       </w:pPr>
+      <w:proofErr w:type="gramStart"/>
       <w:r>
         <w:rPr>
           <w:rFonts w:ascii="Helvetica Neue" w:hAnsi="Helvetica Neue" w:cs="Times New Roman"/>
@@ -2394,7 +2521,17 @@
           <w:color w:val="333333"/>
           <w:lang w:val="en-GB"/>
         </w:rPr>
-        <w:t>.apply is used the same way but for arrays.</w:t>
+        <w:t>.apply</w:t>
+      </w:r>
+      <w:proofErr w:type="gramEnd"/>
+      <w:r>
+        <w:rPr>
+          <w:rFonts w:ascii="Helvetica Neue" w:hAnsi="Helvetica Neue" w:cs="Times New Roman"/>
+          <w:b/>
+          <w:color w:val="333333"/>
+          <w:lang w:val="en-GB"/>
+        </w:rPr>
+        <w:t xml:space="preserve"> is used the same way but for arrays.</w:t>
       </w:r>
     </w:p>
     <w:p>
@@ -2406,13 +2543,23 @@
           <w:lang w:val="en-GB"/>
         </w:rPr>
       </w:pPr>
-      <w:r>
-        <w:rPr>
-          <w:rFonts w:ascii="Helvetica Neue" w:hAnsi="Helvetica Neue" w:cs="Times New Roman"/>
-          <w:color w:val="333333"/>
-          <w:lang w:val="en-GB"/>
-        </w:rPr>
-        <w:t>Var c=[10,20,30]</w:t>
+      <w:proofErr w:type="spellStart"/>
+      <w:r>
+        <w:rPr>
+          <w:rFonts w:ascii="Helvetica Neue" w:hAnsi="Helvetica Neue" w:cs="Times New Roman"/>
+          <w:color w:val="333333"/>
+          <w:lang w:val="en-GB"/>
+        </w:rPr>
+        <w:t>Var</w:t>
+      </w:r>
+      <w:proofErr w:type="spellEnd"/>
+      <w:r>
+        <w:rPr>
+          <w:rFonts w:ascii="Helvetica Neue" w:hAnsi="Helvetica Neue" w:cs="Times New Roman"/>
+          <w:color w:val="333333"/>
+          <w:lang w:val="en-GB"/>
+        </w:rPr>
+        <w:t xml:space="preserve"> c=[10,20,30]</w:t>
       </w:r>
     </w:p>
     <w:p>
@@ -2424,13 +2571,61 @@
           <w:lang w:val="en-GB"/>
         </w:rPr>
       </w:pPr>
-      <w:r>
-        <w:rPr>
-          <w:rFonts w:ascii="Helvetica Neue" w:hAnsi="Helvetica Neue" w:cs="Times New Roman"/>
-          <w:color w:val="333333"/>
-          <w:lang w:val="en-GB"/>
-        </w:rPr>
-        <w:t>Var result=a.apply(b,c);</w:t>
+      <w:proofErr w:type="spellStart"/>
+      <w:r>
+        <w:rPr>
+          <w:rFonts w:ascii="Helvetica Neue" w:hAnsi="Helvetica Neue" w:cs="Times New Roman"/>
+          <w:color w:val="333333"/>
+          <w:lang w:val="en-GB"/>
+        </w:rPr>
+        <w:t>Var</w:t>
+      </w:r>
+      <w:proofErr w:type="spellEnd"/>
+      <w:r>
+        <w:rPr>
+          <w:rFonts w:ascii="Helvetica Neue" w:hAnsi="Helvetica Neue" w:cs="Times New Roman"/>
+          <w:color w:val="333333"/>
+          <w:lang w:val="en-GB"/>
+        </w:rPr>
+        <w:t xml:space="preserve"> result=</w:t>
+      </w:r>
+      <w:proofErr w:type="spellStart"/>
+      <w:proofErr w:type="gramStart"/>
+      <w:r>
+        <w:rPr>
+          <w:rFonts w:ascii="Helvetica Neue" w:hAnsi="Helvetica Neue" w:cs="Times New Roman"/>
+          <w:color w:val="333333"/>
+          <w:lang w:val="en-GB"/>
+        </w:rPr>
+        <w:t>a.apply</w:t>
+      </w:r>
+      <w:proofErr w:type="spellEnd"/>
+      <w:r>
+        <w:rPr>
+          <w:rFonts w:ascii="Helvetica Neue" w:hAnsi="Helvetica Neue" w:cs="Times New Roman"/>
+          <w:color w:val="333333"/>
+          <w:lang w:val="en-GB"/>
+        </w:rPr>
+        <w:t>(</w:t>
+      </w:r>
+      <w:proofErr w:type="spellStart"/>
+      <w:proofErr w:type="gramEnd"/>
+      <w:r>
+        <w:rPr>
+          <w:rFonts w:ascii="Helvetica Neue" w:hAnsi="Helvetica Neue" w:cs="Times New Roman"/>
+          <w:color w:val="333333"/>
+          <w:lang w:val="en-GB"/>
+        </w:rPr>
+        <w:t>b,c</w:t>
+      </w:r>
+      <w:proofErr w:type="spellEnd"/>
+      <w:r>
+        <w:rPr>
+          <w:rFonts w:ascii="Helvetica Neue" w:hAnsi="Helvetica Neue" w:cs="Times New Roman"/>
+          <w:color w:val="333333"/>
+          <w:lang w:val="en-GB"/>
+        </w:rPr>
+        <w:t>);</w:t>
       </w:r>
     </w:p>
     <w:p>
@@ -2452,13 +2647,23 @@
           <w:lang w:val="en-GB"/>
         </w:rPr>
       </w:pPr>
-      <w:r>
-        <w:rPr>
-          <w:rFonts w:ascii="Helvetica Neue" w:hAnsi="Helvetica Neue" w:cs="Times New Roman"/>
-          <w:color w:val="333333"/>
-          <w:lang w:val="en-GB"/>
-        </w:rPr>
-        <w:t>If .apply called with null as first parameter it is because we don’t care about value of this in the code that it is being passed to.</w:t>
+      <w:proofErr w:type="gramStart"/>
+      <w:r>
+        <w:rPr>
+          <w:rFonts w:ascii="Helvetica Neue" w:hAnsi="Helvetica Neue" w:cs="Times New Roman"/>
+          <w:color w:val="333333"/>
+          <w:lang w:val="en-GB"/>
+        </w:rPr>
+        <w:t>If .apply</w:t>
+      </w:r>
+      <w:proofErr w:type="gramEnd"/>
+      <w:r>
+        <w:rPr>
+          <w:rFonts w:ascii="Helvetica Neue" w:hAnsi="Helvetica Neue" w:cs="Times New Roman"/>
+          <w:color w:val="333333"/>
+          <w:lang w:val="en-GB"/>
+        </w:rPr>
+        <w:t xml:space="preserve"> called with null as first parameter it is because we don’t care about value of this in the code that it is being passed to.</w:t>
       </w:r>
     </w:p>
     <w:p>
@@ -2538,6 +2743,7 @@
           <w:lang w:val="en-GB"/>
         </w:rPr>
       </w:pPr>
+      <w:proofErr w:type="gramStart"/>
       <w:r>
         <w:rPr>
           <w:rFonts w:ascii="Consolas" w:hAnsi="Consolas" w:cs="Courier"/>
@@ -2548,6 +2754,7 @@
         </w:rPr>
         <w:t>function</w:t>
       </w:r>
+      <w:proofErr w:type="gramEnd"/>
       <w:r>
         <w:rPr>
           <w:rFonts w:ascii="Consolas" w:hAnsi="Consolas" w:cs="Courier"/>
@@ -2578,6 +2785,7 @@
         </w:rPr>
         <w:t xml:space="preserve">(){} </w:t>
       </w:r>
+      <w:proofErr w:type="spellStart"/>
       <w:r>
         <w:rPr>
           <w:rFonts w:ascii="Consolas" w:hAnsi="Consolas" w:cs="Courier"/>
@@ -2588,6 +2796,7 @@
         </w:rPr>
         <w:t>var</w:t>
       </w:r>
+      <w:proofErr w:type="spellEnd"/>
       <w:r>
         <w:rPr>
           <w:rFonts w:ascii="Consolas" w:hAnsi="Consolas" w:cs="Courier"/>
@@ -2648,6 +2857,7 @@
           <w:lang w:val="en-GB"/>
         </w:rPr>
       </w:pPr>
+      <w:proofErr w:type="gramStart"/>
       <w:r>
         <w:rPr>
           <w:rFonts w:ascii="Consolas" w:hAnsi="Consolas" w:cs="Courier"/>
@@ -2658,6 +2868,7 @@
         </w:rPr>
         <w:t>function</w:t>
       </w:r>
+      <w:proofErr w:type="gramEnd"/>
       <w:r>
         <w:rPr>
           <w:rFonts w:ascii="Consolas" w:hAnsi="Consolas" w:cs="Courier"/>
@@ -2688,6 +2899,7 @@
         </w:rPr>
         <w:t xml:space="preserve">(){} </w:t>
       </w:r>
+      <w:proofErr w:type="spellStart"/>
       <w:r>
         <w:rPr>
           <w:rFonts w:ascii="Consolas" w:hAnsi="Consolas" w:cs="Courier"/>
@@ -2698,6 +2910,7 @@
         </w:rPr>
         <w:t>var</w:t>
       </w:r>
+      <w:proofErr w:type="spellEnd"/>
       <w:r>
         <w:rPr>
           <w:rFonts w:ascii="Consolas" w:hAnsi="Consolas" w:cs="Courier"/>
@@ -2876,7 +3089,31 @@
           <w:szCs w:val="20"/>
           <w:lang w:val="en-GB"/>
         </w:rPr>
-        <w:t>Second one – creates a new object – returns an object. Best not to use new ot create new object this way but to use</w:t>
+        <w:t xml:space="preserve">Second one – creates a new object – returns an object. Best not to use new </w:t>
+      </w:r>
+      <w:proofErr w:type="spellStart"/>
+      <w:proofErr w:type="gramStart"/>
+      <w:r>
+        <w:rPr>
+          <w:rFonts w:ascii="Consolas" w:hAnsi="Consolas" w:cs="Courier"/>
+          <w:color w:val="333333"/>
+          <w:sz w:val="20"/>
+          <w:szCs w:val="20"/>
+          <w:lang w:val="en-GB"/>
+        </w:rPr>
+        <w:t>ot</w:t>
+      </w:r>
+      <w:proofErr w:type="spellEnd"/>
+      <w:proofErr w:type="gramEnd"/>
+      <w:r>
+        <w:rPr>
+          <w:rFonts w:ascii="Consolas" w:hAnsi="Consolas" w:cs="Courier"/>
+          <w:color w:val="333333"/>
+          <w:sz w:val="20"/>
+          <w:szCs w:val="20"/>
+          <w:lang w:val="en-GB"/>
+        </w:rPr>
+        <w:t xml:space="preserve"> create new object this way but to use</w:t>
       </w:r>
     </w:p>
     <w:p>
@@ -2938,6 +3175,7 @@
           <w:lang w:val="en-GB"/>
         </w:rPr>
       </w:pPr>
+      <w:proofErr w:type="spellStart"/>
       <w:r>
         <w:rPr>
           <w:rFonts w:ascii="Consolas" w:hAnsi="Consolas" w:cs="Courier"/>
@@ -2948,25 +3186,72 @@
         </w:rPr>
         <w:t>Var</w:t>
       </w:r>
-      <w:r>
-        <w:rPr>
-          <w:rFonts w:ascii="Consolas" w:hAnsi="Consolas" w:cs="Courier"/>
-          <w:color w:val="333333"/>
-          <w:sz w:val="20"/>
-          <w:szCs w:val="20"/>
-          <w:lang w:val="en-GB"/>
-        </w:rPr>
-        <w:t xml:space="preserve"> person = Object.create(P</w:t>
-      </w:r>
-      <w:r>
-        <w:rPr>
-          <w:rFonts w:ascii="Consolas" w:hAnsi="Consolas" w:cs="Courier"/>
-          <w:color w:val="333333"/>
-          <w:sz w:val="20"/>
-          <w:szCs w:val="20"/>
-          <w:lang w:val="en-GB"/>
-        </w:rPr>
-        <w:t>erson.prototype).</w:t>
+      <w:proofErr w:type="spellEnd"/>
+      <w:r>
+        <w:rPr>
+          <w:rFonts w:ascii="Consolas" w:hAnsi="Consolas" w:cs="Courier"/>
+          <w:color w:val="333333"/>
+          <w:sz w:val="20"/>
+          <w:szCs w:val="20"/>
+          <w:lang w:val="en-GB"/>
+        </w:rPr>
+        <w:t xml:space="preserve"> person = </w:t>
+      </w:r>
+      <w:proofErr w:type="spellStart"/>
+      <w:proofErr w:type="gramStart"/>
+      <w:r>
+        <w:rPr>
+          <w:rFonts w:ascii="Consolas" w:hAnsi="Consolas" w:cs="Courier"/>
+          <w:color w:val="333333"/>
+          <w:sz w:val="20"/>
+          <w:szCs w:val="20"/>
+          <w:lang w:val="en-GB"/>
+        </w:rPr>
+        <w:t>Object.create</w:t>
+      </w:r>
+      <w:proofErr w:type="spellEnd"/>
+      <w:r>
+        <w:rPr>
+          <w:rFonts w:ascii="Consolas" w:hAnsi="Consolas" w:cs="Courier"/>
+          <w:color w:val="333333"/>
+          <w:sz w:val="20"/>
+          <w:szCs w:val="20"/>
+          <w:lang w:val="en-GB"/>
+        </w:rPr>
+        <w:t>(</w:t>
+      </w:r>
+      <w:proofErr w:type="spellStart"/>
+      <w:proofErr w:type="gramEnd"/>
+      <w:r>
+        <w:rPr>
+          <w:rFonts w:ascii="Consolas" w:hAnsi="Consolas" w:cs="Courier"/>
+          <w:color w:val="333333"/>
+          <w:sz w:val="20"/>
+          <w:szCs w:val="20"/>
+          <w:lang w:val="en-GB"/>
+        </w:rPr>
+        <w:t>P</w:t>
+      </w:r>
+      <w:r>
+        <w:rPr>
+          <w:rFonts w:ascii="Consolas" w:hAnsi="Consolas" w:cs="Courier"/>
+          <w:color w:val="333333"/>
+          <w:sz w:val="20"/>
+          <w:szCs w:val="20"/>
+          <w:lang w:val="en-GB"/>
+        </w:rPr>
+        <w:t>erson.prototype</w:t>
+      </w:r>
+      <w:proofErr w:type="spellEnd"/>
+      <w:r>
+        <w:rPr>
+          <w:rFonts w:ascii="Consolas" w:hAnsi="Consolas" w:cs="Courier"/>
+          <w:color w:val="333333"/>
+          <w:sz w:val="20"/>
+          <w:szCs w:val="20"/>
+          <w:lang w:val="en-GB"/>
+        </w:rPr>
+        <w:t>).</w:t>
       </w:r>
       <w:r>
         <w:rPr>
@@ -3096,15 +3381,27 @@
           <w:lang w:val="en-GB"/>
         </w:rPr>
       </w:pPr>
-      <w:r>
-        <w:rPr>
-          <w:rFonts w:ascii="Consolas" w:hAnsi="Consolas" w:cs="Courier"/>
-          <w:color w:val="333333"/>
-          <w:sz w:val="20"/>
-          <w:szCs w:val="20"/>
-          <w:lang w:val="en-GB"/>
-        </w:rPr>
-        <w:t>duplicate([</w:t>
+      <w:proofErr w:type="gramStart"/>
+      <w:r>
+        <w:rPr>
+          <w:rFonts w:ascii="Consolas" w:hAnsi="Consolas" w:cs="Courier"/>
+          <w:color w:val="333333"/>
+          <w:sz w:val="20"/>
+          <w:szCs w:val="20"/>
+          <w:lang w:val="en-GB"/>
+        </w:rPr>
+        <w:t>duplicate</w:t>
+      </w:r>
+      <w:proofErr w:type="gramEnd"/>
+      <w:r>
+        <w:rPr>
+          <w:rFonts w:ascii="Consolas" w:hAnsi="Consolas" w:cs="Courier"/>
+          <w:color w:val="333333"/>
+          <w:sz w:val="20"/>
+          <w:szCs w:val="20"/>
+          <w:lang w:val="en-GB"/>
+        </w:rPr>
+        <w:t>([</w:t>
       </w:r>
       <w:r>
         <w:rPr>
@@ -3277,6 +3574,7 @@
           <w:lang w:val="en-GB"/>
         </w:rPr>
       </w:pPr>
+      <w:proofErr w:type="gramStart"/>
       <w:r>
         <w:rPr>
           <w:rFonts w:ascii="Consolas" w:hAnsi="Consolas" w:cs="Courier"/>
@@ -3286,7 +3584,19 @@
           <w:szCs w:val="20"/>
           <w:lang w:val="en-GB"/>
         </w:rPr>
-        <w:t>function duplicate(array1){</w:t>
+        <w:t>function</w:t>
+      </w:r>
+      <w:proofErr w:type="gramEnd"/>
+      <w:r>
+        <w:rPr>
+          <w:rFonts w:ascii="Consolas" w:hAnsi="Consolas" w:cs="Courier"/>
+          <w:b/>
+          <w:color w:val="333333"/>
+          <w:sz w:val="20"/>
+          <w:szCs w:val="20"/>
+          <w:lang w:val="en-GB"/>
+        </w:rPr>
+        <w:t xml:space="preserve"> duplicate(array1){</w:t>
       </w:r>
     </w:p>
     <w:p>
@@ -3328,7 +3638,31 @@
           <w:szCs w:val="20"/>
           <w:lang w:val="en-GB"/>
         </w:rPr>
-        <w:t xml:space="preserve">  return (array1.concat(array1));</w:t>
+        <w:t xml:space="preserve">  </w:t>
+      </w:r>
+      <w:proofErr w:type="gramStart"/>
+      <w:r>
+        <w:rPr>
+          <w:rFonts w:ascii="Consolas" w:hAnsi="Consolas" w:cs="Courier"/>
+          <w:b/>
+          <w:color w:val="333333"/>
+          <w:sz w:val="20"/>
+          <w:szCs w:val="20"/>
+          <w:lang w:val="en-GB"/>
+        </w:rPr>
+        <w:t>return</w:t>
+      </w:r>
+      <w:proofErr w:type="gramEnd"/>
+      <w:r>
+        <w:rPr>
+          <w:rFonts w:ascii="Consolas" w:hAnsi="Consolas" w:cs="Courier"/>
+          <w:b/>
+          <w:color w:val="333333"/>
+          <w:sz w:val="20"/>
+          <w:szCs w:val="20"/>
+          <w:lang w:val="en-GB"/>
+        </w:rPr>
+        <w:t xml:space="preserve"> (array1.concat(array1));</w:t>
       </w:r>
     </w:p>
     <w:p>
@@ -3434,6 +3768,7 @@
           <w:lang w:val="en-GB"/>
         </w:rPr>
       </w:pPr>
+      <w:proofErr w:type="gramStart"/>
       <w:r>
         <w:rPr>
           <w:rFonts w:ascii="Consolas" w:hAnsi="Consolas" w:cs="Courier"/>
@@ -3443,7 +3778,19 @@
           <w:szCs w:val="20"/>
           <w:lang w:val="en-GB"/>
         </w:rPr>
-        <w:t>console.log(duplicate([1,2,3,4,5]));</w:t>
+        <w:t>console.log</w:t>
+      </w:r>
+      <w:proofErr w:type="gramEnd"/>
+      <w:r>
+        <w:rPr>
+          <w:rFonts w:ascii="Consolas" w:hAnsi="Consolas" w:cs="Courier"/>
+          <w:b/>
+          <w:color w:val="333333"/>
+          <w:sz w:val="20"/>
+          <w:szCs w:val="20"/>
+          <w:lang w:val="en-GB"/>
+        </w:rPr>
+        <w:t>(duplicate([1,2,3,4,5]));</w:t>
       </w:r>
     </w:p>
     <w:p>
@@ -3608,6 +3955,7 @@
           <w:lang w:val="en-GB"/>
         </w:rPr>
       </w:pPr>
+      <w:proofErr w:type="gramStart"/>
       <w:r>
         <w:rPr>
           <w:rFonts w:ascii="Consolas" w:hAnsi="Consolas" w:cs="Courier"/>
@@ -3638,6 +3986,7 @@
         </w:rPr>
         <w:t>log</w:t>
       </w:r>
+      <w:proofErr w:type="gramEnd"/>
       <w:r>
         <w:rPr>
           <w:rFonts w:ascii="Consolas" w:hAnsi="Consolas" w:cs="Courier"/>
@@ -3666,7 +4015,29 @@
           <w:szCs w:val="20"/>
           <w:lang w:val="en-GB"/>
         </w:rPr>
-        <w:t>.repeatify(</w:t>
+        <w:t>.</w:t>
+      </w:r>
+      <w:proofErr w:type="spellStart"/>
+      <w:r>
+        <w:rPr>
+          <w:rFonts w:ascii="Consolas" w:hAnsi="Consolas" w:cs="Courier"/>
+          <w:color w:val="333333"/>
+          <w:sz w:val="20"/>
+          <w:szCs w:val="20"/>
+          <w:lang w:val="en-GB"/>
+        </w:rPr>
+        <w:t>repeatify</w:t>
+      </w:r>
+      <w:proofErr w:type="spellEnd"/>
+      <w:r>
+        <w:rPr>
+          <w:rFonts w:ascii="Consolas" w:hAnsi="Consolas" w:cs="Courier"/>
+          <w:color w:val="333333"/>
+          <w:sz w:val="20"/>
+          <w:szCs w:val="20"/>
+          <w:lang w:val="en-GB"/>
+        </w:rPr>
+        <w:t>(</w:t>
       </w:r>
       <w:r>
         <w:rPr>
@@ -3696,8 +4067,20 @@
           <w:szCs w:val="20"/>
           <w:lang w:val="en-GB"/>
         </w:rPr>
-        <w:t>// hellohellohello</w:t>
-      </w:r>
+        <w:t xml:space="preserve">// </w:t>
+      </w:r>
+      <w:proofErr w:type="spellStart"/>
+      <w:r>
+        <w:rPr>
+          <w:rFonts w:ascii="Consolas" w:hAnsi="Consolas" w:cs="Courier"/>
+          <w:color w:val="969896"/>
+          <w:sz w:val="20"/>
+          <w:szCs w:val="20"/>
+          <w:lang w:val="en-GB"/>
+        </w:rPr>
+        <w:t>hellohellohello</w:t>
+      </w:r>
+      <w:proofErr w:type="spellEnd"/>
     </w:p>
     <w:p>
       <w:pPr>
@@ -3758,15 +4141,49 @@
           <w:lang w:val="en-GB"/>
         </w:rPr>
       </w:pPr>
-      <w:r>
-        <w:rPr>
-          <w:rFonts w:ascii="Consolas" w:hAnsi="Consolas" w:cs="Courier"/>
-          <w:color w:val="333333"/>
-          <w:sz w:val="20"/>
-          <w:szCs w:val="20"/>
-          <w:lang w:val="en-GB"/>
-        </w:rPr>
-        <w:t>console.log('hello'.repeat(3));</w:t>
+      <w:proofErr w:type="gramStart"/>
+      <w:r>
+        <w:rPr>
+          <w:rFonts w:ascii="Consolas" w:hAnsi="Consolas" w:cs="Courier"/>
+          <w:color w:val="333333"/>
+          <w:sz w:val="20"/>
+          <w:szCs w:val="20"/>
+          <w:lang w:val="en-GB"/>
+        </w:rPr>
+        <w:t>console.log</w:t>
+      </w:r>
+      <w:proofErr w:type="gramEnd"/>
+      <w:r>
+        <w:rPr>
+          <w:rFonts w:ascii="Consolas" w:hAnsi="Consolas" w:cs="Courier"/>
+          <w:color w:val="333333"/>
+          <w:sz w:val="20"/>
+          <w:szCs w:val="20"/>
+          <w:lang w:val="en-GB"/>
+        </w:rPr>
+        <w:t>('</w:t>
+      </w:r>
+      <w:proofErr w:type="spellStart"/>
+      <w:r>
+        <w:rPr>
+          <w:rFonts w:ascii="Consolas" w:hAnsi="Consolas" w:cs="Courier"/>
+          <w:color w:val="333333"/>
+          <w:sz w:val="20"/>
+          <w:szCs w:val="20"/>
+          <w:lang w:val="en-GB"/>
+        </w:rPr>
+        <w:t>hello'.repeat</w:t>
+      </w:r>
+      <w:proofErr w:type="spellEnd"/>
+      <w:r>
+        <w:rPr>
+          <w:rFonts w:ascii="Consolas" w:hAnsi="Consolas" w:cs="Courier"/>
+          <w:color w:val="333333"/>
+          <w:sz w:val="20"/>
+          <w:szCs w:val="20"/>
+          <w:lang w:val="en-GB"/>
+        </w:rPr>
+        <w:t>(3));</w:t>
       </w:r>
     </w:p>
     <w:p>
@@ -3864,6 +4281,7 @@
           <w:lang w:val="en-GB"/>
         </w:rPr>
       </w:pPr>
+      <w:proofErr w:type="gramStart"/>
       <w:r>
         <w:rPr>
           <w:rFonts w:ascii="Consolas" w:hAnsi="Consolas" w:cs="Courier"/>
@@ -3874,6 +4292,7 @@
         </w:rPr>
         <w:t>function</w:t>
       </w:r>
+      <w:proofErr w:type="gramEnd"/>
       <w:r>
         <w:rPr>
           <w:rFonts w:ascii="Consolas" w:hAnsi="Consolas" w:cs="Courier"/>
@@ -3934,6 +4353,7 @@
           <w:lang w:val="en-GB"/>
         </w:rPr>
       </w:pPr>
+      <w:proofErr w:type="gramStart"/>
       <w:r>
         <w:rPr>
           <w:rFonts w:ascii="Consolas" w:hAnsi="Consolas" w:cs="Courier"/>
@@ -3974,6 +4394,7 @@
         </w:rPr>
         <w:t>log</w:t>
       </w:r>
+      <w:proofErr w:type="gramEnd"/>
       <w:r>
         <w:rPr>
           <w:rFonts w:ascii="Consolas" w:hAnsi="Consolas" w:cs="Courier"/>
@@ -4034,6 +4455,7 @@
         </w:rPr>
         <w:t xml:space="preserve"> </w:t>
       </w:r>
+      <w:proofErr w:type="gramStart"/>
       <w:r>
         <w:rPr>
           <w:rFonts w:ascii="Consolas" w:hAnsi="Consolas" w:cs="Courier"/>
@@ -4064,15 +4486,38 @@
         </w:rPr>
         <w:t>log</w:t>
       </w:r>
-      <w:r>
-        <w:rPr>
-          <w:rFonts w:ascii="Consolas" w:hAnsi="Consolas" w:cs="Courier"/>
-          <w:color w:val="333333"/>
-          <w:sz w:val="20"/>
-          <w:szCs w:val="20"/>
-          <w:lang w:val="en-GB"/>
-        </w:rPr>
-        <w:t xml:space="preserve">(getNumber());    </w:t>
+      <w:proofErr w:type="gramEnd"/>
+      <w:r>
+        <w:rPr>
+          <w:rFonts w:ascii="Consolas" w:hAnsi="Consolas" w:cs="Courier"/>
+          <w:color w:val="333333"/>
+          <w:sz w:val="20"/>
+          <w:szCs w:val="20"/>
+          <w:lang w:val="en-GB"/>
+        </w:rPr>
+        <w:t>(</w:t>
+      </w:r>
+      <w:proofErr w:type="spellStart"/>
+      <w:r>
+        <w:rPr>
+          <w:rFonts w:ascii="Consolas" w:hAnsi="Consolas" w:cs="Courier"/>
+          <w:color w:val="333333"/>
+          <w:sz w:val="20"/>
+          <w:szCs w:val="20"/>
+          <w:lang w:val="en-GB"/>
+        </w:rPr>
+        <w:t>getNumber</w:t>
+      </w:r>
+      <w:proofErr w:type="spellEnd"/>
+      <w:r>
+        <w:rPr>
+          <w:rFonts w:ascii="Consolas" w:hAnsi="Consolas" w:cs="Courier"/>
+          <w:color w:val="333333"/>
+          <w:sz w:val="20"/>
+          <w:szCs w:val="20"/>
+          <w:lang w:val="en-GB"/>
+        </w:rPr>
+        <w:t xml:space="preserve">());    </w:t>
       </w:r>
     </w:p>
     <w:p>
@@ -4104,6 +4549,8 @@
           <w:lang w:val="en-GB"/>
         </w:rPr>
       </w:pPr>
+      <w:proofErr w:type="spellStart"/>
+      <w:proofErr w:type="gramStart"/>
       <w:r>
         <w:rPr>
           <w:rFonts w:ascii="Consolas" w:hAnsi="Consolas" w:cs="Courier"/>
@@ -4114,6 +4561,8 @@
         </w:rPr>
         <w:t>var</w:t>
       </w:r>
+      <w:proofErr w:type="spellEnd"/>
+      <w:proofErr w:type="gramEnd"/>
       <w:r>
         <w:rPr>
           <w:rFonts w:ascii="Consolas" w:hAnsi="Consolas" w:cs="Courier"/>
@@ -4204,6 +4653,7 @@
         </w:rPr>
         <w:t xml:space="preserve">   </w:t>
       </w:r>
+      <w:proofErr w:type="gramStart"/>
       <w:r>
         <w:rPr>
           <w:rFonts w:ascii="Consolas" w:hAnsi="Consolas" w:cs="Courier"/>
@@ -4214,6 +4664,7 @@
         </w:rPr>
         <w:t>function</w:t>
       </w:r>
+      <w:proofErr w:type="gramEnd"/>
       <w:r>
         <w:rPr>
           <w:rFonts w:ascii="Consolas" w:hAnsi="Consolas" w:cs="Courier"/>
@@ -4224,6 +4675,7 @@
         </w:rPr>
         <w:t xml:space="preserve"> </w:t>
       </w:r>
+      <w:proofErr w:type="spellStart"/>
       <w:r>
         <w:rPr>
           <w:rFonts w:ascii="Consolas" w:hAnsi="Consolas" w:cs="Courier"/>
@@ -4234,6 +4686,7 @@
         </w:rPr>
         <w:t>getNumber</w:t>
       </w:r>
+      <w:proofErr w:type="spellEnd"/>
       <w:r>
         <w:rPr>
           <w:rFonts w:ascii="Consolas" w:hAnsi="Consolas" w:cs="Courier"/>
@@ -4274,6 +4727,7 @@
           <w:lang w:val="en-GB"/>
         </w:rPr>
       </w:pPr>
+      <w:proofErr w:type="gramStart"/>
       <w:r>
         <w:rPr>
           <w:rFonts w:ascii="Consolas" w:hAnsi="Consolas" w:cs="Courier"/>
@@ -4294,6 +4748,7 @@
         </w:rPr>
         <w:t>return</w:t>
       </w:r>
+      <w:proofErr w:type="gramEnd"/>
       <w:r>
         <w:rPr>
           <w:rFonts w:ascii="Consolas" w:hAnsi="Consolas" w:cs="Courier"/>
@@ -4434,6 +4889,7 @@
         </w:rPr>
         <w:t xml:space="preserve"> </w:t>
       </w:r>
+      <w:proofErr w:type="gramStart"/>
       <w:r>
         <w:rPr>
           <w:rFonts w:ascii="Consolas" w:hAnsi="Consolas" w:cs="Courier"/>
@@ -4444,6 +4900,7 @@
         </w:rPr>
         <w:t>test</w:t>
       </w:r>
+      <w:proofErr w:type="gramEnd"/>
       <w:r>
         <w:rPr>
           <w:rFonts w:ascii="Consolas" w:hAnsi="Consolas" w:cs="Courier"/>
@@ -4514,18 +4971,28 @@
           <w:lang w:val="en-GB"/>
         </w:rPr>
       </w:pPr>
-      <w:r>
-        <w:rPr>
-          <w:rFonts w:ascii="Consolas" w:hAnsi="Consolas" w:cs="Courier"/>
-          <w:color w:val="333333"/>
-          <w:sz w:val="20"/>
-          <w:szCs w:val="20"/>
-          <w:lang w:val="en-GB"/>
-        </w:rPr>
-        <w:t>it returns ‘undefined’ followed by 2, as at first console.log it knows about a – but it has not yet been assigned a value, and then it gets number 2 returned from function and placed in console.log.</w:t>
-      </w:r>
-      <w:bookmarkStart w:id="0" w:name="_GoBack"/>
-      <w:bookmarkEnd w:id="0"/>
+      <w:proofErr w:type="gramStart"/>
+      <w:r>
+        <w:rPr>
+          <w:rFonts w:ascii="Consolas" w:hAnsi="Consolas" w:cs="Courier"/>
+          <w:color w:val="333333"/>
+          <w:sz w:val="20"/>
+          <w:szCs w:val="20"/>
+          <w:lang w:val="en-GB"/>
+        </w:rPr>
+        <w:t>it</w:t>
+      </w:r>
+      <w:proofErr w:type="gramEnd"/>
+      <w:r>
+        <w:rPr>
+          <w:rFonts w:ascii="Consolas" w:hAnsi="Consolas" w:cs="Courier"/>
+          <w:color w:val="333333"/>
+          <w:sz w:val="20"/>
+          <w:szCs w:val="20"/>
+          <w:lang w:val="en-GB"/>
+        </w:rPr>
+        <w:t xml:space="preserve"> returns ‘undefined’ followed by 2, as at first console.log it knows about a – but it has not yet been assigned a value, and then it gets number 2 returned from function and placed in console.log.</w:t>
+      </w:r>
     </w:p>
     <w:p>
       <w:pPr>
@@ -4573,6 +5040,34 @@
           <w:lang w:val="en-GB"/>
         </w:rPr>
         <w:t>Give an example of a Revealing Module Pattern?</w:t>
+      </w:r>
+    </w:p>
+    <w:p>
+      <w:pPr>
+        <w:spacing w:after="240" w:line="384" w:lineRule="atLeast"/>
+        <w:rPr>
+          <w:rFonts w:ascii="Helvetica Neue" w:hAnsi="Helvetica Neue" w:cs="Times New Roman"/>
+          <w:color w:val="333333"/>
+          <w:lang w:val="en-GB"/>
+        </w:rPr>
+      </w:pPr>
+      <w:proofErr w:type="gramStart"/>
+      <w:r>
+        <w:rPr>
+          <w:rFonts w:ascii="Helvetica Neue" w:hAnsi="Helvetica Neue" w:cs="Times New Roman"/>
+          <w:color w:val="333333"/>
+          <w:lang w:val="en-GB"/>
+        </w:rPr>
+        <w:t>The Tesla car object example on Week 3 day 1.</w:t>
+      </w:r>
+      <w:proofErr w:type="gramEnd"/>
+      <w:r>
+        <w:rPr>
+          <w:rFonts w:ascii="Helvetica Neue" w:hAnsi="Helvetica Neue" w:cs="Times New Roman"/>
+          <w:color w:val="333333"/>
+          <w:lang w:val="en-GB"/>
+        </w:rPr>
+        <w:t xml:space="preserve"> Its called revealing because it returns an object that makes things available outside of the function.</w:t>
       </w:r>
     </w:p>
     <w:p>
@@ -4636,6 +5131,9 @@
           <w:lang w:val="en-GB"/>
         </w:rPr>
       </w:pPr>
+      <w:bookmarkStart w:id="0" w:name="_GoBack"/>
+      <w:proofErr w:type="spellStart"/>
+      <w:proofErr w:type="gramStart"/>
       <w:r>
         <w:rPr>
           <w:rFonts w:ascii="Consolas" w:hAnsi="Consolas" w:cs="Courier"/>
@@ -4646,6 +5144,8 @@
         </w:rPr>
         <w:t>var</w:t>
       </w:r>
+      <w:proofErr w:type="spellEnd"/>
+      <w:proofErr w:type="gramEnd"/>
       <w:r>
         <w:rPr>
           <w:rFonts w:ascii="Consolas" w:hAnsi="Consolas" w:cs="Courier"/>
@@ -4716,6 +5216,38 @@
         </w:rPr>
         <w:t xml:space="preserve"> }; </w:t>
       </w:r>
+    </w:p>
+    <w:p>
+      <w:pPr>
+        <w:shd w:val="clear" w:color="auto" w:fill="F7F7F7"/>
+        <w:tabs>
+          <w:tab w:val="left" w:pos="916"/>
+          <w:tab w:val="left" w:pos="1832"/>
+          <w:tab w:val="left" w:pos="2748"/>
+          <w:tab w:val="left" w:pos="3664"/>
+          <w:tab w:val="left" w:pos="4580"/>
+          <w:tab w:val="left" w:pos="5496"/>
+          <w:tab w:val="left" w:pos="6412"/>
+          <w:tab w:val="left" w:pos="7328"/>
+          <w:tab w:val="left" w:pos="8244"/>
+          <w:tab w:val="left" w:pos="9160"/>
+          <w:tab w:val="left" w:pos="10076"/>
+          <w:tab w:val="left" w:pos="10992"/>
+          <w:tab w:val="left" w:pos="11908"/>
+          <w:tab w:val="left" w:pos="12824"/>
+          <w:tab w:val="left" w:pos="13740"/>
+          <w:tab w:val="left" w:pos="14656"/>
+        </w:tabs>
+        <w:rPr>
+          <w:rFonts w:ascii="Consolas" w:hAnsi="Consolas" w:cs="Courier"/>
+          <w:color w:val="333333"/>
+          <w:sz w:val="20"/>
+          <w:szCs w:val="20"/>
+          <w:lang w:val="en-GB"/>
+        </w:rPr>
+      </w:pPr>
+      <w:proofErr w:type="spellStart"/>
+      <w:proofErr w:type="gramStart"/>
       <w:r>
         <w:rPr>
           <w:rFonts w:ascii="Consolas" w:hAnsi="Consolas" w:cs="Courier"/>
@@ -4726,6 +5258,8 @@
         </w:rPr>
         <w:t>var</w:t>
       </w:r>
+      <w:proofErr w:type="spellEnd"/>
+      <w:proofErr w:type="gramEnd"/>
       <w:r>
         <w:rPr>
           <w:rFonts w:ascii="Consolas" w:hAnsi="Consolas" w:cs="Courier"/>
@@ -4754,7 +5288,49 @@
           <w:szCs w:val="20"/>
           <w:lang w:val="en-GB"/>
         </w:rPr>
-        <w:t xml:space="preserve"> message; welcome.</w:t>
+        <w:t xml:space="preserve"> message; </w:t>
+      </w:r>
+    </w:p>
+    <w:p>
+      <w:pPr>
+        <w:shd w:val="clear" w:color="auto" w:fill="F7F7F7"/>
+        <w:tabs>
+          <w:tab w:val="left" w:pos="916"/>
+          <w:tab w:val="left" w:pos="1832"/>
+          <w:tab w:val="left" w:pos="2748"/>
+          <w:tab w:val="left" w:pos="3664"/>
+          <w:tab w:val="left" w:pos="4580"/>
+          <w:tab w:val="left" w:pos="5496"/>
+          <w:tab w:val="left" w:pos="6412"/>
+          <w:tab w:val="left" w:pos="7328"/>
+          <w:tab w:val="left" w:pos="8244"/>
+          <w:tab w:val="left" w:pos="9160"/>
+          <w:tab w:val="left" w:pos="10076"/>
+          <w:tab w:val="left" w:pos="10992"/>
+          <w:tab w:val="left" w:pos="11908"/>
+          <w:tab w:val="left" w:pos="12824"/>
+          <w:tab w:val="left" w:pos="13740"/>
+          <w:tab w:val="left" w:pos="14656"/>
+        </w:tabs>
+        <w:rPr>
+          <w:rFonts w:ascii="Consolas" w:hAnsi="Consolas" w:cs="Courier"/>
+          <w:color w:val="333333"/>
+          <w:sz w:val="20"/>
+          <w:szCs w:val="20"/>
+          <w:lang w:val="en-GB"/>
+        </w:rPr>
+      </w:pPr>
+      <w:proofErr w:type="spellStart"/>
+      <w:proofErr w:type="gramStart"/>
+      <w:r>
+        <w:rPr>
+          <w:rFonts w:ascii="Consolas" w:hAnsi="Consolas" w:cs="Courier"/>
+          <w:color w:val="333333"/>
+          <w:sz w:val="20"/>
+          <w:szCs w:val="20"/>
+          <w:lang w:val="en-GB"/>
+        </w:rPr>
+        <w:t>welcome.</w:t>
       </w:r>
       <w:r>
         <w:rPr>
@@ -4766,6 +5342,8 @@
         </w:rPr>
         <w:t>text</w:t>
       </w:r>
+      <w:proofErr w:type="spellEnd"/>
+      <w:proofErr w:type="gramEnd"/>
       <w:r>
         <w:rPr>
           <w:rFonts w:ascii="Consolas" w:hAnsi="Consolas" w:cs="Courier"/>
@@ -4857,6 +5435,7 @@
         <w:t xml:space="preserve"> };</w:t>
       </w:r>
     </w:p>
+    <w:bookmarkEnd w:id="0"/>
     <w:p/>
     <w:sectPr>
       <w:pgSz w:w="11900" w:h="16840"/>

</xml_diff>